<commit_message>
Modified external interface requirements
</commit_message>
<xml_diff>
--- a/Documentation/4. EXTERNAL INTERFACE REQUIREMENTS.docx
+++ b/Documentation/4. EXTERNAL INTERFACE REQUIREMENTS.docx
@@ -16,7 +16,17 @@
           <w:sz w:val="28"/>
           <w:szCs w:val="28"/>
         </w:rPr>
-        <w:t>4. EXTERNAL INTERFACE REQUIREMENTS</w:t>
+        <w:t>4. EXTERNAL I</w:t>
+      </w:r>
+      <w:bookmarkStart w:id="0" w:name="_GoBack"/>
+      <w:bookmarkEnd w:id="0"/>
+      <w:r>
+        <w:rPr>
+          <w:color w:val="00B0F0"/>
+          <w:sz w:val="28"/>
+          <w:szCs w:val="28"/>
+        </w:rPr>
+        <w:t>NTERFACE REQUIREMENTS</w:t>
       </w:r>
     </w:p>
     <w:p>
@@ -33,7 +43,10 @@
         </w:numPr>
       </w:pPr>
       <w:r>
-        <w:t>Front-end software: TBD</w:t>
+        <w:t xml:space="preserve">Front-end software: </w:t>
+      </w:r>
+      <w:r>
+        <w:t>Java</w:t>
       </w:r>
     </w:p>
     <w:p>
@@ -45,10 +58,11 @@
         </w:numPr>
       </w:pPr>
       <w:r>
-        <w:t>Back-end software: TBD</w:t>
-      </w:r>
-      <w:bookmarkStart w:id="0" w:name="_GoBack"/>
-      <w:bookmarkEnd w:id="0"/>
+        <w:t xml:space="preserve">Back-end software: </w:t>
+      </w:r>
+      <w:r>
+        <w:t>MS Server SQL</w:t>
+      </w:r>
     </w:p>
     <w:p>
       <w:r>
@@ -147,13 +161,7 @@
           </w:tcPr>
           <w:p>
             <w:r>
-              <w:t>Every member of our team use</w:t>
-            </w:r>
-            <w:r>
-              <w:t>s</w:t>
-            </w:r>
-            <w:r>
-              <w:t xml:space="preserve"> Windows</w:t>
+              <w:t>We have chosen Windows operating system as it is the most widely spread PC operating system at the moment.</w:t>
             </w:r>
           </w:p>
         </w:tc>
@@ -165,7 +173,7 @@
           </w:tcPr>
           <w:p>
             <w:r>
-              <w:t>TBD</w:t>
+              <w:t>MS Server SQL</w:t>
             </w:r>
           </w:p>
         </w:tc>
@@ -175,7 +183,7 @@
           </w:tcPr>
           <w:p>
             <w:r>
-              <w:t>-</w:t>
+              <w:t>To save the entities we have chosen MS Server SQL.</w:t>
             </w:r>
           </w:p>
         </w:tc>
@@ -187,7 +195,7 @@
           </w:tcPr>
           <w:p>
             <w:r>
-              <w:t>TBD</w:t>
+              <w:t>Java</w:t>
             </w:r>
           </w:p>
         </w:tc>
@@ -197,7 +205,7 @@
           </w:tcPr>
           <w:p>
             <w:r>
-              <w:t>-</w:t>
+              <w:t xml:space="preserve">To implement this application, we have chosen Java programming language for its efficiency and inbuilt security. </w:t>
             </w:r>
           </w:p>
         </w:tc>
@@ -648,7 +656,7 @@
     <w:lsdException w:name="Table Web 2" w:semiHidden="1" w:unhideWhenUsed="1"/>
     <w:lsdException w:name="Table Web 3" w:semiHidden="1" w:unhideWhenUsed="1"/>
     <w:lsdException w:name="Balloon Text" w:semiHidden="1" w:unhideWhenUsed="1"/>
-    <w:lsdException w:name="Table Grid" w:semiHidden="1" w:uiPriority="59" w:unhideWhenUsed="1"/>
+    <w:lsdException w:name="Table Grid" w:uiPriority="59"/>
     <w:lsdException w:name="Table Theme" w:semiHidden="1" w:unhideWhenUsed="1"/>
     <w:lsdException w:name="Placeholder Text" w:semiHidden="1"/>
     <w:lsdException w:name="No Spacing" w:uiPriority="1" w:qFormat="1"/>

</xml_diff>